<commit_message>
transición a grouped orders (post correcciones)
</commit_message>
<xml_diff>
--- a/CustomInvoice.docx
+++ b/CustomInvoice.docx
@@ -1049,7 +1049,7 @@
                 <w:tcW w:w="1070" w:type="dxa"/>
                 <w:gridSpan w:val="2"/>
                 <w:tcBorders>
-                  <w:bottom w:val="nil"/>
+                  <w:bottom w:val="single" w:sz="4" w:space="0" w:color="auto"/>
                 </w:tcBorders>
               </w:tcPr>
               <w:p>
@@ -1078,7 +1078,7 @@
               <w:tcPr>
                 <w:tcW w:w="2340" w:type="dxa"/>
                 <w:tcBorders>
-                  <w:bottom w:val="nil"/>
+                  <w:bottom w:val="single" w:sz="4" w:space="0" w:color="auto"/>
                 </w:tcBorders>
               </w:tcPr>
               <w:p>
@@ -1106,6 +1106,9 @@
             <w:tc>
               <w:tcPr>
                 <w:tcW w:w="900" w:type="dxa"/>
+                <w:tcBorders>
+                  <w:bottom w:val="nil"/>
+                </w:tcBorders>
               </w:tcPr>
               <w:p>
                 <w:proofErr w:type="spellStart"/>
@@ -1248,234 +1251,288 @@
           </w:sdtContent>
         </w:sdt>
       </w:tr>
-      <w:tr>
-        <w:sdt>
-          <w:sdtPr>
-            <w:alias w:val="#Nav: /IntegerLines/ItemNo"/>
-            <w:tag w:val="#Nav: Daily_Customer_Order_Report/60351"/>
-            <w:id w:val="-1725519587"/>
-            <w:placeholder>
-              <w:docPart w:val="123395644F274CC5837CA86688882ECE"/>
-            </w:placeholder>
-            <w:dataBinding w:prefixMappings="xmlns:ns0='urn:microsoft-dynamics-nav/reports/Daily_Customer_Order_Report/60351/'" w:xpath="/ns0:NavWordReportXmlPart[1]/ns0:IntegerLines[1]/ns0:ItemNo[1]" w:storeItemID="{D3C9F2A5-E484-4B3C-8E39-08F850B10E95}"/>
-            <w:text/>
-          </w:sdtPr>
-          <w:sdtContent>
-            <w:tc>
-              <w:tcPr>
-                <w:tcW w:w="816" w:type="dxa"/>
-                <w:tcBorders>
-                  <w:top w:val="nil"/>
-                  <w:bottom w:val="single" w:sz="4" w:space="0" w:color="auto"/>
-                </w:tcBorders>
-              </w:tcPr>
-              <w:p>
-                <w:proofErr w:type="spellStart"/>
-                <w:r>
-                  <w:t>ItemNo</w:t>
-                </w:r>
-                <w:proofErr w:type="spellEnd"/>
-              </w:p>
-            </w:tc>
-          </w:sdtContent>
-        </w:sdt>
-        <w:sdt>
-          <w:sdtPr>
-            <w:alias w:val="#Nav: /IntegerLines/Description"/>
-            <w:tag w:val="#Nav: Daily_Customer_Order_Report/60351"/>
-            <w:id w:val="726726709"/>
-            <w:placeholder>
-              <w:docPart w:val="123395644F274CC5837CA86688882ECE"/>
-            </w:placeholder>
-            <w:dataBinding w:prefixMappings="xmlns:ns0='urn:microsoft-dynamics-nav/reports/Daily_Customer_Order_Report/60351/'" w:xpath="/ns0:NavWordReportXmlPart[1]/ns0:IntegerLines[1]/ns0:Description[1]" w:storeItemID="{D3C9F2A5-E484-4B3C-8E39-08F850B10E95}"/>
-            <w:text/>
-          </w:sdtPr>
-          <w:sdtContent>
-            <w:tc>
-              <w:tcPr>
-                <w:tcW w:w="2594" w:type="dxa"/>
-                <w:gridSpan w:val="2"/>
-                <w:tcBorders>
-                  <w:top w:val="nil"/>
-                  <w:bottom w:val="single" w:sz="4" w:space="0" w:color="auto"/>
-                </w:tcBorders>
-              </w:tcPr>
-              <w:p>
-                <w:proofErr w:type="spellStart"/>
-                <w:r>
-                  <w:t>Description</w:t>
-                </w:r>
-                <w:proofErr w:type="spellEnd"/>
-              </w:p>
-            </w:tc>
-          </w:sdtContent>
-        </w:sdt>
-        <w:sdt>
-          <w:sdtPr>
-            <w:alias w:val="#Nav: /IntegerLines/Quantity"/>
-            <w:tag w:val="#Nav: Daily_Customer_Order_Report/60351"/>
-            <w:id w:val="239525727"/>
-            <w:placeholder>
-              <w:docPart w:val="123395644F274CC5837CA86688882ECE"/>
-            </w:placeholder>
-            <w:dataBinding w:prefixMappings="xmlns:ns0='urn:microsoft-dynamics-nav/reports/Daily_Customer_Order_Report/60351/'" w:xpath="/ns0:NavWordReportXmlPart[1]/ns0:IntegerLines[1]/ns0:Quantity[1]" w:storeItemID="{D3C9F2A5-E484-4B3C-8E39-08F850B10E95}"/>
-            <w:text/>
-          </w:sdtPr>
-          <w:sdtContent>
-            <w:tc>
-              <w:tcPr>
-                <w:tcW w:w="900" w:type="dxa"/>
-                <w:tcBorders>
-                  <w:bottom w:val="nil"/>
-                </w:tcBorders>
-              </w:tcPr>
-              <w:p>
-                <w:proofErr w:type="spellStart"/>
-                <w:r>
-                  <w:t>Quantity</w:t>
-                </w:r>
-                <w:proofErr w:type="spellEnd"/>
-              </w:p>
-            </w:tc>
-          </w:sdtContent>
-        </w:sdt>
-        <w:sdt>
-          <w:sdtPr>
-            <w:alias w:val="#Nav: /IntegerLines/Unit_Price"/>
-            <w:tag w:val="#Nav: Daily_Customer_Order_Report/60351"/>
-            <w:id w:val="-1260443736"/>
-            <w:placeholder>
-              <w:docPart w:val="123395644F274CC5837CA86688882ECE"/>
-            </w:placeholder>
-            <w:dataBinding w:prefixMappings="xmlns:ns0='urn:microsoft-dynamics-nav/reports/Daily_Customer_Order_Report/60351/'" w:xpath="/ns0:NavWordReportXmlPart[1]/ns0:IntegerLines[1]/ns0:Unit_Price[1]" w:storeItemID="{D3C9F2A5-E484-4B3C-8E39-08F850B10E95}"/>
-            <w:text/>
-          </w:sdtPr>
-          <w:sdtContent>
-            <w:tc>
-              <w:tcPr>
-                <w:tcW w:w="1260" w:type="dxa"/>
-                <w:tcBorders>
-                  <w:bottom w:val="nil"/>
-                </w:tcBorders>
-              </w:tcPr>
-              <w:p>
-                <w:proofErr w:type="spellStart"/>
-                <w:r>
-                  <w:t>Unit_Price</w:t>
-                </w:r>
-                <w:proofErr w:type="spellEnd"/>
-              </w:p>
-            </w:tc>
-          </w:sdtContent>
-        </w:sdt>
-        <w:sdt>
-          <w:sdtPr>
-            <w:alias w:val="#Nav: /IntegerLines/Line_Discount_Pct"/>
-            <w:tag w:val="#Nav: Daily_Customer_Order_Report/60351"/>
-            <w:id w:val="-56101546"/>
-            <w:placeholder>
-              <w:docPart w:val="123395644F274CC5837CA86688882ECE"/>
-            </w:placeholder>
-            <w:dataBinding w:prefixMappings="xmlns:ns0='urn:microsoft-dynamics-nav/reports/Daily_Customer_Order_Report/60351/'" w:xpath="/ns0:NavWordReportXmlPart[1]/ns0:IntegerLines[1]/ns0:Line_Discount_Pct[1]" w:storeItemID="{D3C9F2A5-E484-4B3C-8E39-08F850B10E95}"/>
-            <w:text/>
-          </w:sdtPr>
-          <w:sdtContent>
-            <w:tc>
-              <w:tcPr>
-                <w:tcW w:w="1080" w:type="dxa"/>
-                <w:tcBorders>
-                  <w:bottom w:val="nil"/>
-                </w:tcBorders>
-              </w:tcPr>
-              <w:p>
-                <w:proofErr w:type="spellStart"/>
-                <w:r>
-                  <w:t>Line_Discount_Pct</w:t>
-                </w:r>
-                <w:proofErr w:type="spellEnd"/>
-              </w:p>
-            </w:tc>
-          </w:sdtContent>
-        </w:sdt>
-        <w:sdt>
-          <w:sdtPr>
-            <w:alias w:val="#Nav: /IntegerLines/Line_Discount_Amount"/>
-            <w:tag w:val="#Nav: Daily_Customer_Order_Report/60351"/>
-            <w:id w:val="-1596402870"/>
-            <w:placeholder>
-              <w:docPart w:val="123395644F274CC5837CA86688882ECE"/>
-            </w:placeholder>
-            <w:dataBinding w:prefixMappings="xmlns:ns0='urn:microsoft-dynamics-nav/reports/Daily_Customer_Order_Report/60351/'" w:xpath="/ns0:NavWordReportXmlPart[1]/ns0:IntegerLines[1]/ns0:Line_Discount_Amount[1]" w:storeItemID="{D3C9F2A5-E484-4B3C-8E39-08F850B10E95}"/>
-            <w:text/>
-          </w:sdtPr>
-          <w:sdtContent>
-            <w:tc>
-              <w:tcPr>
-                <w:tcW w:w="1080" w:type="dxa"/>
-              </w:tcPr>
-              <w:p>
-                <w:proofErr w:type="spellStart"/>
-                <w:r>
-                  <w:t>Line_Discount_Amount</w:t>
-                </w:r>
-                <w:proofErr w:type="spellEnd"/>
-              </w:p>
-            </w:tc>
-          </w:sdtContent>
-        </w:sdt>
-        <w:sdt>
-          <w:sdtPr>
-            <w:alias w:val="#Nav: /IntegerLines/Amount"/>
-            <w:tag w:val="#Nav: Daily_Customer_Order_Report/60351"/>
-            <w:id w:val="-283345264"/>
-            <w:placeholder>
-              <w:docPart w:val="123395644F274CC5837CA86688882ECE"/>
-            </w:placeholder>
-            <w:dataBinding w:prefixMappings="xmlns:ns0='urn:microsoft-dynamics-nav/reports/Daily_Customer_Order_Report/60351/'" w:xpath="/ns0:NavWordReportXmlPart[1]/ns0:IntegerLines[1]/ns0:Amount[1]" w:storeItemID="{D3C9F2A5-E484-4B3C-8E39-08F850B10E95}"/>
-            <w:text/>
-          </w:sdtPr>
-          <w:sdtContent>
-            <w:tc>
-              <w:tcPr>
-                <w:tcW w:w="900" w:type="dxa"/>
-              </w:tcPr>
-              <w:p>
-                <w:proofErr w:type="spellStart"/>
-                <w:r>
-                  <w:t>Amount</w:t>
-                </w:r>
-                <w:proofErr w:type="spellEnd"/>
-              </w:p>
-            </w:tc>
-          </w:sdtContent>
-        </w:sdt>
-        <w:sdt>
-          <w:sdtPr>
-            <w:alias w:val="#Nav: /IntegerLines/VAT_Pct"/>
-            <w:tag w:val="#Nav: Daily_Customer_Order_Report/60351"/>
-            <w:id w:val="-1876067324"/>
-            <w:placeholder>
-              <w:docPart w:val="123395644F274CC5837CA86688882ECE"/>
-            </w:placeholder>
-            <w:dataBinding w:prefixMappings="xmlns:ns0='urn:microsoft-dynamics-nav/reports/Daily_Customer_Order_Report/60351/'" w:xpath="/ns0:NavWordReportXmlPart[1]/ns0:IntegerLines[1]/ns0:VAT_Pct[1]" w:storeItemID="{D3C9F2A5-E484-4B3C-8E39-08F850B10E95}"/>
-            <w:text/>
-          </w:sdtPr>
-          <w:sdtContent>
-            <w:tc>
-              <w:tcPr>
-                <w:tcW w:w="988" w:type="dxa"/>
-              </w:tcPr>
-              <w:p>
-                <w:proofErr w:type="spellStart"/>
-                <w:r>
-                  <w:t>VAT_Pct</w:t>
-                </w:r>
-                <w:proofErr w:type="spellEnd"/>
-              </w:p>
-            </w:tc>
-          </w:sdtContent>
-        </w:sdt>
-      </w:tr>
+      <w:sdt>
+        <w:sdtPr>
+          <w:rPr>
+            <w:kern w:val="2"/>
+            <w:sz w:val="24"/>
+            <w:szCs w:val="24"/>
+            <w14:ligatures w14:val="standardContextual"/>
+          </w:rPr>
+          <w:alias w:val="#Nav: /IntegerLines"/>
+          <w:tag w:val="#Nav: Daily_Customer_Order_Report/60351"/>
+          <w:id w:val="-640425499"/>
+          <w15:dataBinding w:prefixMappings="xmlns:ns0='urn:microsoft-dynamics-nav/reports/Daily_Customer_Order_Report/60351/' " w:xpath="/ns0:NavWordReportXmlPart[1]/ns0:IntegerLines" w:storeItemID="{D3C9F2A5-E484-4B3C-8E39-08F850B10E95}"/>
+          <w15:repeatingSection/>
+        </w:sdtPr>
+        <w:sdtContent>
+          <w:sdt>
+            <w:sdtPr>
+              <w:rPr>
+                <w:kern w:val="2"/>
+                <w:sz w:val="24"/>
+                <w:szCs w:val="24"/>
+                <w14:ligatures w14:val="standardContextual"/>
+              </w:rPr>
+              <w:id w:val="-1455398310"/>
+              <w:placeholder>
+                <w:docPart w:val="DefaultPlaceholder_-1854013435"/>
+              </w:placeholder>
+              <w15:repeatingSectionItem/>
+            </w:sdtPr>
+            <w:sdtContent>
+              <w:tr>
+                <w:sdt>
+                  <w:sdtPr>
+                    <w:rPr>
+                      <w:kern w:val="2"/>
+                      <w:sz w:val="24"/>
+                      <w:szCs w:val="24"/>
+                      <w14:ligatures w14:val="standardContextual"/>
+                    </w:rPr>
+                    <w:alias w:val="#Nav: /IntegerLines/ItemNo"/>
+                    <w:tag w:val="#Nav: Daily_Customer_Order_Report/60351"/>
+                    <w:id w:val="-1725519587"/>
+                    <w:placeholder>
+                      <w:docPart w:val="123395644F274CC5837CA86688882ECE"/>
+                    </w:placeholder>
+                    <w:dataBinding w:prefixMappings="xmlns:ns0='urn:microsoft-dynamics-nav/reports/Daily_Customer_Order_Report/60351/'" w:xpath="/ns0:NavWordReportXmlPart[1]/ns0:IntegerLines[1]/ns0:ItemNo[1]" w:storeItemID="{D3C9F2A5-E484-4B3C-8E39-08F850B10E95}"/>
+                    <w:text/>
+                  </w:sdtPr>
+                  <w:sdtEndPr>
+                    <w:rPr>
+                      <w:kern w:val="0"/>
+                      <w:sz w:val="22"/>
+                      <w:szCs w:val="22"/>
+                      <w14:ligatures w14:val="none"/>
+                    </w:rPr>
+                  </w:sdtEndPr>
+                  <w:sdtContent>
+                    <w:tc>
+                      <w:tcPr>
+                        <w:tcW w:w="816" w:type="dxa"/>
+                        <w:tcBorders>
+                          <w:top w:val="single" w:sz="4" w:space="0" w:color="auto"/>
+                          <w:left w:val="single" w:sz="4" w:space="0" w:color="auto"/>
+                          <w:bottom w:val="single" w:sz="4" w:space="0" w:color="auto"/>
+                          <w:right w:val="nil"/>
+                        </w:tcBorders>
+                      </w:tcPr>
+                      <w:p>
+                        <w:proofErr w:type="spellStart"/>
+                        <w:r>
+                          <w:t>ItemNo</w:t>
+                        </w:r>
+                        <w:proofErr w:type="spellEnd"/>
+                      </w:p>
+                    </w:tc>
+                  </w:sdtContent>
+                </w:sdt>
+                <w:sdt>
+                  <w:sdtPr>
+                    <w:alias w:val="#Nav: /IntegerLines/Description"/>
+                    <w:tag w:val="#Nav: Daily_Customer_Order_Report/60351"/>
+                    <w:id w:val="726726709"/>
+                    <w:placeholder>
+                      <w:docPart w:val="123395644F274CC5837CA86688882ECE"/>
+                    </w:placeholder>
+                    <w:dataBinding w:prefixMappings="xmlns:ns0='urn:microsoft-dynamics-nav/reports/Daily_Customer_Order_Report/60351/'" w:xpath="/ns0:NavWordReportXmlPart[1]/ns0:IntegerLines[1]/ns0:Description[1]" w:storeItemID="{D3C9F2A5-E484-4B3C-8E39-08F850B10E95}"/>
+                    <w:text/>
+                  </w:sdtPr>
+                  <w:sdtContent>
+                    <w:tc>
+                      <w:tcPr>
+                        <w:tcW w:w="2594" w:type="dxa"/>
+                        <w:gridSpan w:val="2"/>
+                        <w:tcBorders>
+                          <w:top w:val="single" w:sz="4" w:space="0" w:color="auto"/>
+                          <w:left w:val="nil"/>
+                          <w:bottom w:val="single" w:sz="4" w:space="0" w:color="auto"/>
+                          <w:right w:val="nil"/>
+                        </w:tcBorders>
+                      </w:tcPr>
+                      <w:p>
+                        <w:proofErr w:type="spellStart"/>
+                        <w:r>
+                          <w:t>Description</w:t>
+                        </w:r>
+                        <w:proofErr w:type="spellEnd"/>
+                      </w:p>
+                    </w:tc>
+                  </w:sdtContent>
+                </w:sdt>
+                <w:sdt>
+                  <w:sdtPr>
+                    <w:alias w:val="#Nav: /IntegerLines/Quantity"/>
+                    <w:tag w:val="#Nav: Daily_Customer_Order_Report/60351"/>
+                    <w:id w:val="239525727"/>
+                    <w:placeholder>
+                      <w:docPart w:val="123395644F274CC5837CA86688882ECE"/>
+                    </w:placeholder>
+                    <w:dataBinding w:prefixMappings="xmlns:ns0='urn:microsoft-dynamics-nav/reports/Daily_Customer_Order_Report/60351/'" w:xpath="/ns0:NavWordReportXmlPart[1]/ns0:IntegerLines[1]/ns0:Quantity[1]" w:storeItemID="{D3C9F2A5-E484-4B3C-8E39-08F850B10E95}"/>
+                    <w:text/>
+                  </w:sdtPr>
+                  <w:sdtContent>
+                    <w:tc>
+                      <w:tcPr>
+                        <w:tcW w:w="900" w:type="dxa"/>
+                        <w:tcBorders>
+                          <w:top w:val="nil"/>
+                          <w:left w:val="nil"/>
+                          <w:bottom w:val="nil"/>
+                        </w:tcBorders>
+                      </w:tcPr>
+                      <w:p>
+                        <w:proofErr w:type="spellStart"/>
+                        <w:r>
+                          <w:t>Quantity</w:t>
+                        </w:r>
+                        <w:proofErr w:type="spellEnd"/>
+                      </w:p>
+                    </w:tc>
+                  </w:sdtContent>
+                </w:sdt>
+                <w:sdt>
+                  <w:sdtPr>
+                    <w:alias w:val="#Nav: /IntegerLines/Unit_Price"/>
+                    <w:tag w:val="#Nav: Daily_Customer_Order_Report/60351"/>
+                    <w:id w:val="-1260443736"/>
+                    <w:placeholder>
+                      <w:docPart w:val="123395644F274CC5837CA86688882ECE"/>
+                    </w:placeholder>
+                    <w:dataBinding w:prefixMappings="xmlns:ns0='urn:microsoft-dynamics-nav/reports/Daily_Customer_Order_Report/60351/'" w:xpath="/ns0:NavWordReportXmlPart[1]/ns0:IntegerLines[1]/ns0:Unit_Price[1]" w:storeItemID="{D3C9F2A5-E484-4B3C-8E39-08F850B10E95}"/>
+                    <w:text/>
+                  </w:sdtPr>
+                  <w:sdtContent>
+                    <w:tc>
+                      <w:tcPr>
+                        <w:tcW w:w="1260" w:type="dxa"/>
+                        <w:tcBorders>
+                          <w:bottom w:val="nil"/>
+                        </w:tcBorders>
+                      </w:tcPr>
+                      <w:p>
+                        <w:proofErr w:type="spellStart"/>
+                        <w:r>
+                          <w:t>Unit_Price</w:t>
+                        </w:r>
+                        <w:proofErr w:type="spellEnd"/>
+                      </w:p>
+                    </w:tc>
+                  </w:sdtContent>
+                </w:sdt>
+                <w:sdt>
+                  <w:sdtPr>
+                    <w:alias w:val="#Nav: /IntegerLines/Line_Discount_Pct"/>
+                    <w:tag w:val="#Nav: Daily_Customer_Order_Report/60351"/>
+                    <w:id w:val="-56101546"/>
+                    <w:placeholder>
+                      <w:docPart w:val="123395644F274CC5837CA86688882ECE"/>
+                    </w:placeholder>
+                    <w:dataBinding w:prefixMappings="xmlns:ns0='urn:microsoft-dynamics-nav/reports/Daily_Customer_Order_Report/60351/'" w:xpath="/ns0:NavWordReportXmlPart[1]/ns0:IntegerLines[1]/ns0:Line_Discount_Pct[1]" w:storeItemID="{D3C9F2A5-E484-4B3C-8E39-08F850B10E95}"/>
+                    <w:text/>
+                  </w:sdtPr>
+                  <w:sdtContent>
+                    <w:tc>
+                      <w:tcPr>
+                        <w:tcW w:w="1080" w:type="dxa"/>
+                        <w:tcBorders>
+                          <w:bottom w:val="nil"/>
+                        </w:tcBorders>
+                      </w:tcPr>
+                      <w:p>
+                        <w:proofErr w:type="spellStart"/>
+                        <w:r>
+                          <w:t>Line_Discount_Pct</w:t>
+                        </w:r>
+                        <w:proofErr w:type="spellEnd"/>
+                      </w:p>
+                    </w:tc>
+                  </w:sdtContent>
+                </w:sdt>
+                <w:sdt>
+                  <w:sdtPr>
+                    <w:alias w:val="#Nav: /IntegerLines/Line_Discount_Amount"/>
+                    <w:tag w:val="#Nav: Daily_Customer_Order_Report/60351"/>
+                    <w:id w:val="-1596402870"/>
+                    <w:placeholder>
+                      <w:docPart w:val="123395644F274CC5837CA86688882ECE"/>
+                    </w:placeholder>
+                    <w:dataBinding w:prefixMappings="xmlns:ns0='urn:microsoft-dynamics-nav/reports/Daily_Customer_Order_Report/60351/'" w:xpath="/ns0:NavWordReportXmlPart[1]/ns0:IntegerLines[1]/ns0:Line_Discount_Amount[1]" w:storeItemID="{D3C9F2A5-E484-4B3C-8E39-08F850B10E95}"/>
+                    <w:text/>
+                  </w:sdtPr>
+                  <w:sdtContent>
+                    <w:tc>
+                      <w:tcPr>
+                        <w:tcW w:w="1080" w:type="dxa"/>
+                      </w:tcPr>
+                      <w:p>
+                        <w:proofErr w:type="spellStart"/>
+                        <w:r>
+                          <w:t>Line_Discount_Amount</w:t>
+                        </w:r>
+                        <w:proofErr w:type="spellEnd"/>
+                      </w:p>
+                    </w:tc>
+                  </w:sdtContent>
+                </w:sdt>
+                <w:sdt>
+                  <w:sdtPr>
+                    <w:alias w:val="#Nav: /IntegerLines/Amount"/>
+                    <w:tag w:val="#Nav: Daily_Customer_Order_Report/60351"/>
+                    <w:id w:val="-283345264"/>
+                    <w:placeholder>
+                      <w:docPart w:val="123395644F274CC5837CA86688882ECE"/>
+                    </w:placeholder>
+                    <w:dataBinding w:prefixMappings="xmlns:ns0='urn:microsoft-dynamics-nav/reports/Daily_Customer_Order_Report/60351/'" w:xpath="/ns0:NavWordReportXmlPart[1]/ns0:IntegerLines[1]/ns0:Amount[1]" w:storeItemID="{D3C9F2A5-E484-4B3C-8E39-08F850B10E95}"/>
+                    <w:text/>
+                  </w:sdtPr>
+                  <w:sdtContent>
+                    <w:tc>
+                      <w:tcPr>
+                        <w:tcW w:w="900" w:type="dxa"/>
+                      </w:tcPr>
+                      <w:p>
+                        <w:proofErr w:type="spellStart"/>
+                        <w:r>
+                          <w:t>Amount</w:t>
+                        </w:r>
+                        <w:proofErr w:type="spellEnd"/>
+                      </w:p>
+                    </w:tc>
+                  </w:sdtContent>
+                </w:sdt>
+                <w:sdt>
+                  <w:sdtPr>
+                    <w:alias w:val="#Nav: /IntegerLines/VAT_Pct"/>
+                    <w:tag w:val="#Nav: Daily_Customer_Order_Report/60351"/>
+                    <w:id w:val="-1876067324"/>
+                    <w:placeholder>
+                      <w:docPart w:val="123395644F274CC5837CA86688882ECE"/>
+                    </w:placeholder>
+                    <w:dataBinding w:prefixMappings="xmlns:ns0='urn:microsoft-dynamics-nav/reports/Daily_Customer_Order_Report/60351/'" w:xpath="/ns0:NavWordReportXmlPart[1]/ns0:IntegerLines[1]/ns0:VAT_Pct[1]" w:storeItemID="{D3C9F2A5-E484-4B3C-8E39-08F850B10E95}"/>
+                    <w:text/>
+                  </w:sdtPr>
+                  <w:sdtContent>
+                    <w:tc>
+                      <w:tcPr>
+                        <w:tcW w:w="988" w:type="dxa"/>
+                      </w:tcPr>
+                      <w:p>
+                        <w:proofErr w:type="spellStart"/>
+                        <w:r>
+                          <w:t>VAT_Pct</w:t>
+                        </w:r>
+                        <w:proofErr w:type="spellEnd"/>
+                      </w:p>
+                    </w:tc>
+                  </w:sdtContent>
+                </w:sdt>
+              </w:tr>
+            </w:sdtContent>
+          </w:sdt>
+        </w:sdtContent>
+      </w:sdt>
       <w:tr>
         <w:tc>
           <w:tcPr>
@@ -3564,6 +3621,32 @@
         </w:p>
       </w:docPartBody>
     </w:docPart>
+    <w:docPart>
+      <w:docPartPr>
+        <w:name w:val="DefaultPlaceholder_-1854013435"/>
+        <w:category>
+          <w:name w:val="General"/>
+          <w:gallery w:val="placeholder"/>
+        </w:category>
+        <w:types>
+          <w:type w:val="bbPlcHdr"/>
+        </w:types>
+        <w:behaviors>
+          <w:behavior w:val="content"/>
+        </w:behaviors>
+        <w:guid w:val="{9AEFF46F-4323-4685-81A4-7F6955F2A374}"/>
+      </w:docPartPr>
+      <w:docPartBody>
+        <w:p>
+          <w:r>
+            <w:rPr>
+              <w:rStyle w:val="Textodelmarcadordeposicin"/>
+            </w:rPr>
+            <w:t>Escriba cualquier contenido que desee que se repita, incluidos otros controles de contenido. También puede insertar este control en filas de tablas para repetir partes de una tabla.</w:t>
+          </w:r>
+        </w:p>
+      </w:docPartBody>
+    </w:docPart>
   </w:docParts>
 </w:glossaryDocument>
 </file>
@@ -3610,9 +3693,15 @@
   <w:rsids>
     <w:rsidRoot w:val="0004023F"/>
     <w:rsid w:val="0004023F"/>
+    <w:rsid w:val="003E5484"/>
+    <w:rsid w:val="00427D05"/>
+    <w:rsid w:val="004B380A"/>
     <w:rsid w:val="005E4B6D"/>
+    <w:rsid w:val="00636E04"/>
+    <w:rsid w:val="00753030"/>
     <w:rsid w:val="0087446D"/>
     <w:rsid w:val="00B5016F"/>
+    <w:rsid w:val="00C2147E"/>
     <w:rsid w:val="00D947EF"/>
     <w:rsid w:val="00EF1EA9"/>
   </w:rsids>
@@ -4070,7 +4159,7 @@
     <w:basedOn w:val="Fuentedeprrafopredeter"/>
     <w:uiPriority w:val="99"/>
     <w:semiHidden/>
-    <w:rsid w:val="0004023F"/>
+    <w:rsid w:val="00C2147E"/>
     <w:rPr>
       <w:color w:val="666666"/>
     </w:rPr>

</xml_diff>